<commit_message>
Added Host_ and Node_ versions which have a main entry.
</commit_message>
<xml_diff>
--- a/src/main/groovy/cluster/How to build a jar artifact.docx
+++ b/src/main/groovy/cluster/How to build a jar artifact.docx
@@ -1237,20 +1237,29 @@
     <w:p/>
     <w:p>
       <w:r>
-        <w:t>This will vary for each artefact; it gives the entry point to the jar.</w:t>
+        <w:t>This will vary for each art</w:t>
+      </w:r>
+      <w:r>
+        <w:t>i</w:t>
+      </w:r>
+      <w:r>
+        <w:t>fact; it gives the entry point to the jar.</w:t>
       </w:r>
     </w:p>
     <w:p>
       <w:r>
         <w:t>Hope it works for you</w:t>
       </w:r>
-    </w:p>
-    <w:p>
-      <w:r>
-        <w:t>Jon</w:t>
+      <w:r>
+        <w:t xml:space="preserve"> – it would be nice to think this process could be automated!</w:t>
       </w:r>
       <w:bookmarkStart w:id="0" w:name="_GoBack"/>
       <w:bookmarkEnd w:id="0"/>
+    </w:p>
+    <w:p>
+      <w:r>
+        <w:t>Jon</w:t>
+      </w:r>
     </w:p>
     <w:sectPr>
       <w:pgSz w:w="11906" w:h="16838"/>
@@ -1499,7 +1508,7 @@
       </w:pPr>
     </w:pPrDefault>
   </w:docDefaults>
-  <w:latentStyles w:defLockedState="0" w:defUIPriority="99" w:defSemiHidden="0" w:defUnhideWhenUsed="0" w:defQFormat="0" w:count="377">
+  <w:latentStyles w:defLockedState="0" w:defUIPriority="99" w:defSemiHidden="0" w:defUnhideWhenUsed="0" w:defQFormat="0" w:count="376">
     <w:lsdException w:name="Normal" w:uiPriority="0" w:qFormat="1"/>
     <w:lsdException w:name="heading 1" w:uiPriority="9" w:qFormat="1"/>
     <w:lsdException w:name="heading 2" w:semiHidden="1" w:uiPriority="9" w:unhideWhenUsed="1" w:qFormat="1"/>
@@ -1605,6 +1614,7 @@
     <w:lsdException w:name="HTML Sample" w:semiHidden="1" w:unhideWhenUsed="1"/>
     <w:lsdException w:name="HTML Typewriter" w:semiHidden="1" w:unhideWhenUsed="1"/>
     <w:lsdException w:name="HTML Variable" w:semiHidden="1" w:unhideWhenUsed="1"/>
+    <w:lsdException w:name="Normal Table" w:semiHidden="1" w:unhideWhenUsed="1"/>
     <w:lsdException w:name="annotation subject" w:semiHidden="1" w:unhideWhenUsed="1"/>
     <w:lsdException w:name="No List" w:semiHidden="1" w:unhideWhenUsed="1"/>
     <w:lsdException w:name="Outline List 1" w:semiHidden="1" w:unhideWhenUsed="1"/>
@@ -1651,8 +1661,10 @@
     <w:lsdException w:name="Table Subtle 2" w:semiHidden="1" w:unhideWhenUsed="1"/>
     <w:lsdException w:name="Table Web 1" w:semiHidden="1" w:unhideWhenUsed="1"/>
     <w:lsdException w:name="Table Web 2" w:semiHidden="1" w:unhideWhenUsed="1"/>
+    <w:lsdException w:name="Table Web 3" w:semiHidden="1" w:unhideWhenUsed="1"/>
     <w:lsdException w:name="Balloon Text" w:semiHidden="1" w:unhideWhenUsed="1"/>
     <w:lsdException w:name="Table Grid" w:uiPriority="39"/>
+    <w:lsdException w:name="Table Theme" w:semiHidden="1" w:unhideWhenUsed="1"/>
     <w:lsdException w:name="Placeholder Text" w:semiHidden="1"/>
     <w:lsdException w:name="No Spacing" w:uiPriority="1" w:qFormat="1"/>
     <w:lsdException w:name="Light Shading" w:uiPriority="60"/>
@@ -1873,7 +1885,6 @@
     <w:lsdException w:name="Hashtag" w:semiHidden="1" w:unhideWhenUsed="1"/>
     <w:lsdException w:name="Unresolved Mention" w:semiHidden="1" w:unhideWhenUsed="1"/>
     <w:lsdException w:name="Smart Link" w:semiHidden="1" w:unhideWhenUsed="1"/>
-    <w:lsdException w:name="Smart Link Error" w:semiHidden="1" w:unhideWhenUsed="1"/>
   </w:latentStyles>
   <w:style w:type="paragraph" w:default="1" w:styleId="Normal">
     <w:name w:val="Normal"/>

</xml_diff>